<commit_message>
Adaptação do discurso do mini mundo
</commit_message>
<xml_diff>
--- a/Documentação/Cinema CineLux.docx
+++ b/Documentação/Cinema CineLux.docx
@@ -35,14 +35,6 @@
     <w:p>
       <w:pPr>
         <w:rPr>
-          <w:sz w:val="32"/>
-          <w:szCs w:val="32"/>
-        </w:rPr>
-      </w:pPr>
-    </w:p>
-    <w:p>
-      <w:pPr>
-        <w:rPr>
           <w:b/>
           <w:bCs/>
         </w:rPr>
@@ -111,51 +103,81 @@
         <w:t>Requisitos do Software de Controle de Cinema</w:t>
       </w:r>
     </w:p>
+    <w:p>
+      <w:pPr>
+        <w:rPr>
+          <w:b/>
+          <w:bCs/>
+          <w:u w:val="single"/>
+        </w:rPr>
+      </w:pPr>
+      <w:r>
+        <w:rPr>
+          <w:b/>
+          <w:bCs/>
+        </w:rPr>
+        <w:t>Requisitos Funcionais</w:t>
+      </w:r>
+    </w:p>
+    <w:p>
+      <w:pPr>
+        <w:rPr>
+          <w:b/>
+          <w:bCs/>
+        </w:rPr>
+      </w:pPr>
+      <w:r>
+        <w:rPr>
+          <w:b/>
+          <w:bCs/>
+        </w:rPr>
+        <w:t>1. Gerenciamento de Filmes:</w:t>
+      </w:r>
+    </w:p>
+    <w:p>
+      <w:r>
+        <w:t xml:space="preserve">   - Cadastro de novos filmes com informações como título, sinopse, duração, classificação indicativa, gênero e formato (2D ou 3D).</w:t>
+      </w:r>
+    </w:p>
+    <w:p>
+      <w:r>
+        <w:t xml:space="preserve">   - Atualização e exclusão de filmes cadastrados.</w:t>
+      </w:r>
+    </w:p>
+    <w:p>
+      <w:r>
+        <w:t xml:space="preserve">   - Consulta de filmes em cartaz e próximos lançamentos.</w:t>
+      </w:r>
+    </w:p>
     <w:p/>
     <w:p>
       <w:pPr>
         <w:rPr>
           <w:b/>
           <w:bCs/>
-          <w:u w:val="single"/>
-        </w:rPr>
-      </w:pPr>
-      <w:r>
-        <w:rPr>
-          <w:b/>
-          <w:bCs/>
-        </w:rPr>
-        <w:t>Requisitos Funcionais</w:t>
-      </w:r>
-    </w:p>
-    <w:p>
-      <w:pPr>
-        <w:rPr>
-          <w:b/>
-          <w:bCs/>
-        </w:rPr>
-      </w:pPr>
-      <w:r>
-        <w:rPr>
-          <w:b/>
-          <w:bCs/>
-        </w:rPr>
-        <w:t>1. Gerenciamento de Filmes:</w:t>
-      </w:r>
-    </w:p>
-    <w:p>
-      <w:r>
-        <w:t xml:space="preserve">   - Cadastro de novos filmes com informações como título, sinopse, duração, classificação indicativa, gênero e formato (2D ou 3D).</w:t>
-      </w:r>
-    </w:p>
-    <w:p>
-      <w:r>
-        <w:t xml:space="preserve">   - Atualização e exclusão de filmes cadastrados.</w:t>
-      </w:r>
-    </w:p>
-    <w:p>
-      <w:r>
-        <w:t xml:space="preserve">   - Consulta de filmes em cartaz e próximos lançamentos.</w:t>
+        </w:rPr>
+      </w:pPr>
+      <w:r>
+        <w:rPr>
+          <w:b/>
+          <w:bCs/>
+        </w:rPr>
+        <w:t>2. Programação de Sessões:</w:t>
+      </w:r>
+    </w:p>
+    <w:p>
+      <w:r>
+        <w:t xml:space="preserve">   - Definição e gerenciamento de horários de exibição para cada sala.</w:t>
+      </w:r>
+    </w:p>
+    <w:p>
+      <w:r>
+        <w:t xml:space="preserve">   - Associação de filmes às sessões programadas.</w:t>
+      </w:r>
+    </w:p>
+    <w:p>
+      <w:r>
+        <w:t xml:space="preserve">   - Capacidade de modificar ou cancelar sessões previamente programadas.</w:t>
       </w:r>
     </w:p>
     <w:p/>
@@ -171,22 +193,48 @@
           <w:b/>
           <w:bCs/>
         </w:rPr>
-        <w:t>2. Programação de Sessões:</w:t>
-      </w:r>
-    </w:p>
-    <w:p>
-      <w:r>
-        <w:t xml:space="preserve">   - Definição e gerenciamento de horários de exibição para cada sala.</w:t>
-      </w:r>
-    </w:p>
-    <w:p>
-      <w:r>
-        <w:t xml:space="preserve">   - Associação de filmes às sessões programadas.</w:t>
-      </w:r>
-    </w:p>
-    <w:p>
-      <w:r>
-        <w:t xml:space="preserve">   - Capacidade de modificar ou cancelar sessões previamente programadas.</w:t>
+        <w:t>3. Venda de Ingressos:</w:t>
+      </w:r>
+    </w:p>
+    <w:p>
+      <w:r>
+        <w:t xml:space="preserve">   - Venda de ingressos na bilheteria presencial.</w:t>
+      </w:r>
+    </w:p>
+    <w:p>
+      <w:r>
+        <w:t xml:space="preserve">   - </w:t>
+      </w:r>
+      <w:r>
+        <w:t>Armazenar a v</w:t>
+      </w:r>
+      <w:r>
+        <w:t>enda de ingressos</w:t>
+      </w:r>
+      <w:r>
+        <w:t xml:space="preserve"> </w:t>
+      </w:r>
+      <w:r>
+        <w:t>com</w:t>
+      </w:r>
+      <w:r>
+        <w:t xml:space="preserve"> a </w:t>
+      </w:r>
+      <w:r>
+        <w:t xml:space="preserve">forma de pagamento (cartão de crédito, débito, </w:t>
+      </w:r>
+      <w:proofErr w:type="spellStart"/>
+      <w:r>
+        <w:t>Pix</w:t>
+      </w:r>
+      <w:proofErr w:type="spellEnd"/>
+      <w:r>
+        <w:t>).</w:t>
+      </w:r>
+    </w:p>
+    <w:p>
+      <w:r>
+        <w:t xml:space="preserve">   - Consulta de ingressos vendidos.</w:t>
       </w:r>
     </w:p>
     <w:p/>
@@ -202,44 +250,23 @@
           <w:b/>
           <w:bCs/>
         </w:rPr>
-        <w:t>3. Venda de Ingressos:</w:t>
-      </w:r>
-    </w:p>
-    <w:p>
-      <w:r>
-        <w:t xml:space="preserve">   - Venda de ingressos na bilheteria presencial.</w:t>
-      </w:r>
-    </w:p>
-    <w:p>
-      <w:r>
         <w:lastRenderedPageBreak/>
-        <w:t xml:space="preserve">   - Venda de ingressos online com suporte a diferentes formas de pagamento (cartão de crédito, débito, </w:t>
-      </w:r>
-      <w:proofErr w:type="spellStart"/>
-      <w:r>
-        <w:t>Pix</w:t>
-      </w:r>
-      <w:proofErr w:type="spellEnd"/>
-      <w:r>
-        <w:t>).</w:t>
-      </w:r>
-    </w:p>
-    <w:p>
-      <w:r>
-        <w:t xml:space="preserve">   - Emissão de ingressos digitais com QR </w:t>
-      </w:r>
-      <w:proofErr w:type="spellStart"/>
-      <w:r>
-        <w:t>Code</w:t>
-      </w:r>
-      <w:proofErr w:type="spellEnd"/>
-      <w:r>
-        <w:t xml:space="preserve"> para validação na entrada.</w:t>
-      </w:r>
-    </w:p>
-    <w:p>
-      <w:r>
-        <w:t xml:space="preserve">   - Consulta e impressão de ingressos vendidos.</w:t>
+        <w:t>4. Reserva de Assentos:</w:t>
+      </w:r>
+    </w:p>
+    <w:p>
+      <w:r>
+        <w:t xml:space="preserve">   - Mapa interativo para seleção de assentos disponíveis em cada sala.</w:t>
+      </w:r>
+    </w:p>
+    <w:p>
+      <w:r>
+        <w:t xml:space="preserve">   - Reserva antecipada de assentos com opção de cancelamento ou alteração.</w:t>
+      </w:r>
+    </w:p>
+    <w:p>
+      <w:r>
+        <w:t xml:space="preserve">   - Exibição de assentos ocupados e disponíveis em tempo real.</w:t>
       </w:r>
     </w:p>
     <w:p/>
@@ -255,22 +282,29 @@
           <w:b/>
           <w:bCs/>
         </w:rPr>
-        <w:t>4. Reserva de Assentos:</w:t>
-      </w:r>
-    </w:p>
-    <w:p>
-      <w:r>
-        <w:t xml:space="preserve">   - Mapa interativo para seleção de assentos disponíveis em cada sala.</w:t>
-      </w:r>
-    </w:p>
-    <w:p>
-      <w:r>
-        <w:t xml:space="preserve">   - Reserva antecipada de assentos com opção de cancelamento ou alteração.</w:t>
-      </w:r>
-    </w:p>
-    <w:p>
-      <w:r>
-        <w:t xml:space="preserve">   - Exibição de assentos ocupados e disponíveis em tempo real.</w:t>
+        <w:t>5</w:t>
+      </w:r>
+      <w:r>
+        <w:rPr>
+          <w:b/>
+          <w:bCs/>
+        </w:rPr>
+        <w:t>. Relatórios Gerenciais:</w:t>
+      </w:r>
+    </w:p>
+    <w:p>
+      <w:r>
+        <w:t xml:space="preserve">   - Emissão de relatórios de vendas de ingressos por período, filme e sala.</w:t>
+      </w:r>
+    </w:p>
+    <w:p>
+      <w:r>
+        <w:t xml:space="preserve">   - Relatórios de ocupação das salas por sessão.</w:t>
+      </w:r>
+    </w:p>
+    <w:p>
+      <w:r>
+        <w:t xml:space="preserve">   - Relatórios de desempenho financeiro.</w:t>
       </w:r>
     </w:p>
     <w:p/>
@@ -286,22 +320,27 @@
           <w:b/>
           <w:bCs/>
         </w:rPr>
-        <w:t>5. Controle de Estoque:</w:t>
-      </w:r>
-    </w:p>
-    <w:p>
-      <w:r>
-        <w:t xml:space="preserve">   - Cadastro e gerenciamento de produtos vendidos na área de alimentação.</w:t>
-      </w:r>
-    </w:p>
-    <w:p>
-      <w:r>
-        <w:t xml:space="preserve">   - Controle de estoque com alertas para reposição.</w:t>
-      </w:r>
-    </w:p>
-    <w:p>
-      <w:r>
-        <w:t xml:space="preserve">   - Registro de vendas e movimentação de estoque.</w:t>
+        <w:t>Requisitos Não Funcionais</w:t>
+      </w:r>
+    </w:p>
+    <w:p>
+      <w:pPr>
+        <w:rPr>
+          <w:b/>
+          <w:bCs/>
+        </w:rPr>
+      </w:pPr>
+      <w:r>
+        <w:rPr>
+          <w:b/>
+          <w:bCs/>
+        </w:rPr>
+        <w:t>1. Usabilidade:</w:t>
+      </w:r>
+    </w:p>
+    <w:p>
+      <w:r>
+        <w:t xml:space="preserve">   - Interface intuitiva e fácil de usar para funcionários e clientes.</w:t>
       </w:r>
     </w:p>
     <w:p/>
@@ -317,27 +356,22 @@
           <w:b/>
           <w:bCs/>
         </w:rPr>
-        <w:t>6. Relatórios Gerenciais:</w:t>
-      </w:r>
-    </w:p>
-    <w:p>
-      <w:r>
-        <w:t xml:space="preserve">   - Emissão de relatórios de vendas de ingressos por período, filme e sala.</w:t>
-      </w:r>
-    </w:p>
-    <w:p>
-      <w:r>
-        <w:t xml:space="preserve">   - Relatórios de ocupação das salas por sessão.</w:t>
-      </w:r>
-    </w:p>
-    <w:p>
-      <w:r>
-        <w:t xml:space="preserve">   - Relatórios de vendas de produtos alimentícios.</w:t>
-      </w:r>
-    </w:p>
-    <w:p>
-      <w:r>
-        <w:t xml:space="preserve">   - Relatórios de desempenho financeiro.</w:t>
+        <w:t>2. Segurança:</w:t>
+      </w:r>
+    </w:p>
+    <w:p>
+      <w:r>
+        <w:t xml:space="preserve">   - Autenticação de usuários com diferentes níveis de acesso (administrador, funcionário).</w:t>
+      </w:r>
+    </w:p>
+    <w:p>
+      <w:r>
+        <w:t xml:space="preserve">   - Criptografia de dados sensíveis (informações de pagamento, dados pessoais).</w:t>
+      </w:r>
+    </w:p>
+    <w:p>
+      <w:r>
+        <w:t xml:space="preserve">   - Registro de logs de acesso e operações realizadas no sistema.</w:t>
       </w:r>
     </w:p>
     <w:p/>
@@ -353,32 +387,12 @@
           <w:b/>
           <w:bCs/>
         </w:rPr>
-        <w:t>Requisitos Não Funcionais</w:t>
-      </w:r>
-    </w:p>
-    <w:p>
-      <w:pPr>
-        <w:rPr>
-          <w:b/>
-          <w:bCs/>
-        </w:rPr>
-      </w:pPr>
-      <w:r>
-        <w:rPr>
-          <w:b/>
-          <w:bCs/>
-        </w:rPr>
-        <w:t>1. Usabilidade:</w:t>
-      </w:r>
-    </w:p>
-    <w:p>
-      <w:r>
-        <w:t xml:space="preserve">   - Interface intuitiva e fácil de usar para funcionários e clientes.</w:t>
-      </w:r>
-    </w:p>
-    <w:p>
-      <w:r>
-        <w:t xml:space="preserve">   - Suporte a múltiplos idiomas (português e inglês).</w:t>
+        <w:t>3. Desempenho:</w:t>
+      </w:r>
+    </w:p>
+    <w:p>
+      <w:r>
+        <w:t xml:space="preserve">   - Tempo de resposta rápido para consultas e operações.</w:t>
       </w:r>
     </w:p>
     <w:p/>
@@ -394,22 +408,24 @@
           <w:b/>
           <w:bCs/>
         </w:rPr>
-        <w:t>2. Segurança:</w:t>
-      </w:r>
-    </w:p>
-    <w:p>
-      <w:r>
-        <w:t xml:space="preserve">   - Autenticação de usuários com diferentes níveis de acesso (administrador, funcionário, cliente).</w:t>
-      </w:r>
-    </w:p>
-    <w:p>
-      <w:r>
-        <w:t xml:space="preserve">   - Criptografia de dados sensíveis (informações de pagamento, dados pessoais).</w:t>
-      </w:r>
-    </w:p>
-    <w:p>
-      <w:r>
-        <w:t xml:space="preserve">   - Registro de logs de acesso e operações realizadas no sistema.</w:t>
+        <w:t>4</w:t>
+      </w:r>
+      <w:r>
+        <w:rPr>
+          <w:b/>
+          <w:bCs/>
+        </w:rPr>
+        <w:t>. Manutenibilidade:</w:t>
+      </w:r>
+    </w:p>
+    <w:p>
+      <w:r>
+        <w:t xml:space="preserve">   - Código-fonte bem documentado e modular.</w:t>
+      </w:r>
+    </w:p>
+    <w:p>
+      <w:r>
+        <w:t xml:space="preserve">   - Facilidade para realizar atualizações e correções.</w:t>
       </w:r>
     </w:p>
     <w:p/>
@@ -425,96 +441,19 @@
           <w:b/>
           <w:bCs/>
         </w:rPr>
-        <w:lastRenderedPageBreak/>
-        <w:t>3. Desempenho:</w:t>
-      </w:r>
-    </w:p>
-    <w:p>
-      <w:r>
-        <w:t xml:space="preserve">   - Tempo de resposta rápido para consultas e operações.</w:t>
-      </w:r>
-    </w:p>
-    <w:p>
-      <w:r>
-        <w:t xml:space="preserve">   - Suporte a um grande volume de transações simultâneas, especialmente em horários de pico.</w:t>
-      </w:r>
-    </w:p>
-    <w:p/>
-    <w:p>
-      <w:pPr>
-        <w:rPr>
-          <w:b/>
-          <w:bCs/>
-        </w:rPr>
-      </w:pPr>
-      <w:r>
-        <w:rPr>
-          <w:b/>
-          <w:bCs/>
-        </w:rPr>
-        <w:t>4. Compatibilidade:</w:t>
-      </w:r>
-    </w:p>
-    <w:p>
-      <w:r>
-        <w:t xml:space="preserve">   - Suporte a múltiplos dispositivos (computadores, tablets, smartphones).</w:t>
-      </w:r>
-    </w:p>
-    <w:p>
-      <w:r>
-        <w:t xml:space="preserve">   - Compatibilidade com os principais navegadores web.</w:t>
-      </w:r>
-    </w:p>
-    <w:p/>
-    <w:p>
-      <w:pPr>
-        <w:rPr>
-          <w:b/>
-          <w:bCs/>
-        </w:rPr>
-      </w:pPr>
-      <w:r>
-        <w:rPr>
-          <w:b/>
-          <w:bCs/>
-        </w:rPr>
-        <w:t>5. Manutenibilidade:</w:t>
-      </w:r>
-    </w:p>
-    <w:p>
-      <w:r>
-        <w:t xml:space="preserve">   - Código-fonte bem documentado e modular.</w:t>
-      </w:r>
-    </w:p>
-    <w:p>
-      <w:r>
-        <w:t xml:space="preserve">   - Facilidade para realizar atualizações e correções.</w:t>
-      </w:r>
-    </w:p>
-    <w:p/>
-    <w:p>
-      <w:pPr>
-        <w:rPr>
-          <w:b/>
-          <w:bCs/>
-        </w:rPr>
-      </w:pPr>
-      <w:r>
-        <w:rPr>
-          <w:b/>
-          <w:bCs/>
-        </w:rPr>
-        <w:t>6. Confiabilidade:</w:t>
+        <w:t>5</w:t>
+      </w:r>
+      <w:r>
+        <w:rPr>
+          <w:b/>
+          <w:bCs/>
+        </w:rPr>
+        <w:t>. Confiabilidade:</w:t>
       </w:r>
     </w:p>
     <w:p>
       <w:r>
         <w:t xml:space="preserve">   - Sistema com alta disponibilidade e baixa taxa de falhas.</w:t>
-      </w:r>
-    </w:p>
-    <w:p>
-      <w:r>
-        <w:t xml:space="preserve">   - Procedimentos de backup e recuperação de dados em caso de falha.</w:t>
       </w:r>
     </w:p>
     <w:p/>
@@ -539,6 +478,7 @@
     </w:p>
     <w:p>
       <w:r>
+        <w:lastRenderedPageBreak/>
         <w:t xml:space="preserve">O software de controle do Cinema </w:t>
       </w:r>
       <w:proofErr w:type="spellStart"/>

</xml_diff>